<commit_message>
[Doc] Chinh sua file bao cao & Readme
</commit_message>
<xml_diff>
--- a/BaoCaoOSS_NHOM2_DH52200787_DH52200695_DH52200370.docx
+++ b/BaoCaoOSS_NHOM2_DH52200787_DH52200695_DH52200370.docx
@@ -1,6 +1,6 @@
 
 <file path=word/document.xml><?xml version="1.0" encoding="utf-8"?>
-<w:document xmlns:wpc="http://schemas.microsoft.com/office/word/2010/wordprocessingCanvas" xmlns:cx="http://schemas.microsoft.com/office/drawing/2014/chartex" xmlns:mc="http://schemas.openxmlformats.org/markup-compatibility/2006" xmlns:o="urn:schemas-microsoft-com:office:office" xmlns:r="http://schemas.openxmlformats.org/officeDocument/2006/relationships" xmlns:m="http://schemas.openxmlformats.org/officeDocument/2006/math" xmlns:v="urn:schemas-microsoft-com:vml" xmlns:wp14="http://schemas.microsoft.com/office/word/2010/wordprocessingDrawing" xmlns:wp="http://schemas.openxmlformats.org/drawingml/2006/wordprocessingDrawing" xmlns:w10="urn:schemas-microsoft-com:office:word" xmlns:w="http://schemas.openxmlformats.org/wordprocessingml/2006/main" xmlns:w14="http://schemas.microsoft.com/office/word/2010/wordml" xmlns:w15="http://schemas.microsoft.com/office/word/2012/wordml" xmlns:w16se="http://schemas.microsoft.com/office/word/2015/wordml/symex" xmlns:wpg="http://schemas.microsoft.com/office/word/2010/wordprocessingGroup" xmlns:wpi="http://schemas.microsoft.com/office/word/2010/wordprocessingInk" xmlns:wne="http://schemas.microsoft.com/office/word/2006/wordml" xmlns:wps="http://schemas.microsoft.com/office/word/2010/wordprocessingShape" mc:Ignorable="w14 w15 w16se wp14">
+<w:document xmlns:wpc="http://schemas.microsoft.com/office/word/2010/wordprocessingCanvas" xmlns:cx="http://schemas.microsoft.com/office/drawing/2014/chartex" xmlns:cx1="http://schemas.microsoft.com/office/drawing/2015/9/8/chartex" xmlns:cx2="http://schemas.microsoft.com/office/drawing/2015/10/21/chartex" xmlns:cx3="http://schemas.microsoft.com/office/drawing/2016/5/9/chartex" xmlns:cx4="http://schemas.microsoft.com/office/drawing/2016/5/10/chartex" xmlns:cx5="http://schemas.microsoft.com/office/drawing/2016/5/11/chartex" xmlns:cx6="http://schemas.microsoft.com/office/drawing/2016/5/12/chartex" xmlns:cx7="http://schemas.microsoft.com/office/drawing/2016/5/13/chartex" xmlns:cx8="http://schemas.microsoft.com/office/drawing/2016/5/14/chartex" xmlns:mc="http://schemas.openxmlformats.org/markup-compatibility/2006" xmlns:aink="http://schemas.microsoft.com/office/drawing/2016/ink" xmlns:am3d="http://schemas.microsoft.com/office/drawing/2017/model3d" xmlns:o="urn:schemas-microsoft-com:office:office" xmlns:oel="http://schemas.microsoft.com/office/2019/extlst" xmlns:r="http://schemas.openxmlformats.org/officeDocument/2006/relationships" xmlns:m="http://schemas.openxmlformats.org/officeDocument/2006/math" xmlns:v="urn:schemas-microsoft-com:vml" xmlns:wp14="http://schemas.microsoft.com/office/word/2010/wordprocessingDrawing" xmlns:wp="http://schemas.openxmlformats.org/drawingml/2006/wordprocessingDrawing" xmlns:w10="urn:schemas-microsoft-com:office:word" xmlns:w="http://schemas.openxmlformats.org/wordprocessingml/2006/main" xmlns:w14="http://schemas.microsoft.com/office/word/2010/wordml" xmlns:w15="http://schemas.microsoft.com/office/word/2012/wordml" xmlns:w16cex="http://schemas.microsoft.com/office/word/2018/wordml/cex" xmlns:w16cid="http://schemas.microsoft.com/office/word/2016/wordml/cid" xmlns:w16="http://schemas.microsoft.com/office/word/2018/wordml" xmlns:w16du="http://schemas.microsoft.com/office/word/2023/wordml/word16du" xmlns:w16sdtdh="http://schemas.microsoft.com/office/word/2020/wordml/sdtdatahash" xmlns:w16sdtfl="http://schemas.microsoft.com/office/word/2024/wordml/sdtformatlock" xmlns:w16se="http://schemas.microsoft.com/office/word/2015/wordml/symex" xmlns:wpg="http://schemas.microsoft.com/office/word/2010/wordprocessingGroup" xmlns:wpi="http://schemas.microsoft.com/office/word/2010/wordprocessingInk" xmlns:wne="http://schemas.microsoft.com/office/word/2006/wordml" xmlns:wps="http://schemas.microsoft.com/office/word/2010/wordprocessingShape" mc:Ignorable="w14 w15 w16se w16cid w16 w16cex w16sdtdh w16sdtfl w16du wp14">
   <w:body>
     <w:p>
       <w:pPr>
@@ -1060,17 +1060,14 @@
                 <w:lang w:val="en-US"/>
               </w:rPr>
             </w:pPr>
-            <w:bookmarkStart w:id="0" w:name="_GoBack"/>
-            <w:bookmarkEnd w:id="0"/>
-            <w:r>
-              <w:rPr>
-                <w:rFonts w:ascii="Times New Roman" w:eastAsia="Times New Roman" w:hAnsi="Times New Roman" w:cs="Times New Roman"/>
-                <w:color w:val="1F1F1F"/>
-                <w:sz w:val="24"/>
-                <w:szCs w:val="24"/>
-                <w:lang w:val="en-US"/>
-              </w:rPr>
-              <w:lastRenderedPageBreak/>
+            <w:r>
+              <w:rPr>
+                <w:rFonts w:ascii="Times New Roman" w:eastAsia="Times New Roman" w:hAnsi="Times New Roman" w:cs="Times New Roman"/>
+                <w:color w:val="1F1F1F"/>
+                <w:sz w:val="24"/>
+                <w:szCs w:val="24"/>
+                <w:lang w:val="en-US"/>
+              </w:rPr>
               <w:br/>
             </w:r>
           </w:p>
@@ -1093,6 +1090,7 @@
                 <w:szCs w:val="24"/>
                 <w:lang w:val="en-US"/>
               </w:rPr>
+              <w:lastRenderedPageBreak/>
               <w:t xml:space="preserve">- Tổ chức </w:t>
             </w:r>
             <w:r>
@@ -1744,7 +1742,6 @@
                 <w:szCs w:val="24"/>
                 <w:lang w:val="en-US"/>
               </w:rPr>
-              <w:lastRenderedPageBreak/>
               <w:br/>
             </w:r>
           </w:p>
@@ -1767,6 +1764,7 @@
                 <w:szCs w:val="24"/>
                 <w:lang w:val="en-US"/>
               </w:rPr>
+              <w:lastRenderedPageBreak/>
               <w:t xml:space="preserve">- </w:t>
             </w:r>
             <w:r>
@@ -3567,7 +3565,6 @@
           <w:sz w:val="24"/>
           <w:szCs w:val="24"/>
         </w:rPr>
-        <w:lastRenderedPageBreak/>
         <w:t xml:space="preserve">KHÔNG đặt tên nhánh theo tên thành viên (VD: Sai -&gt; </w:t>
       </w:r>
       <w:r>
@@ -3628,6 +3625,7 @@
           <w:sz w:val="24"/>
           <w:szCs w:val="24"/>
         </w:rPr>
+        <w:lastRenderedPageBreak/>
         <w:t xml:space="preserve">KHÔNG code trực tiếp trên nhánh </w:t>
       </w:r>
       <w:r>
@@ -5074,7 +5072,6 @@
           <w:sz w:val="24"/>
           <w:szCs w:val="24"/>
         </w:rPr>
-        <w:lastRenderedPageBreak/>
         <w:t>Bước 3 (Fix):</w:t>
       </w:r>
       <w:r>
@@ -5321,6 +5318,7 @@
           <w:sz w:val="24"/>
           <w:szCs w:val="24"/>
         </w:rPr>
+        <w:lastRenderedPageBreak/>
         <w:t>(Bạn điền chính xác usename và tên trên Redmine)</w:t>
       </w:r>
     </w:p>
@@ -5367,42 +5365,7 @@
           <w:szCs w:val="23"/>
           <w:shd w:val="clear" w:color="auto" w:fill="FFFFFF"/>
         </w:rPr>
-        <w:t>username: bi , tên: huy</w:t>
-      </w:r>
-    </w:p>
-    <w:p>
-      <w:pPr>
-        <w:numPr>
-          <w:ilvl w:val="0"/>
-          <w:numId w:val="5"/>
-        </w:numPr>
-        <w:spacing w:after="0" w:line="240" w:lineRule="auto"/>
-        <w:rPr>
-          <w:rFonts w:ascii="Times New Roman" w:eastAsia="Times New Roman" w:hAnsi="Times New Roman" w:cs="Times New Roman"/>
-          <w:color w:val="1F1F1F"/>
-          <w:sz w:val="24"/>
-          <w:szCs w:val="24"/>
-        </w:rPr>
-      </w:pPr>
-      <w:r>
-        <w:rPr>
-          <w:rFonts w:ascii="Times New Roman" w:eastAsia="Times New Roman" w:hAnsi="Times New Roman" w:cs="Times New Roman"/>
-          <w:b/>
-          <w:bCs/>
-          <w:color w:val="1F1F1F"/>
-          <w:sz w:val="24"/>
-          <w:szCs w:val="24"/>
-        </w:rPr>
-        <w:t>Lê Lưu Trung Hòa:</w:t>
-      </w:r>
-      <w:r>
-        <w:rPr>
-          <w:rFonts w:ascii="Times New Roman" w:eastAsia="Times New Roman" w:hAnsi="Times New Roman" w:cs="Times New Roman"/>
-          <w:color w:val="1F1F1F"/>
-          <w:sz w:val="24"/>
-          <w:szCs w:val="24"/>
-        </w:rPr>
-        <w:t xml:space="preserve"> </w:t>
+        <w:t>username: bi ,</w:t>
       </w:r>
       <w:r>
         <w:rPr>
@@ -5413,41 +5376,7 @@
           <w:szCs w:val="23"/>
           <w:shd w:val="clear" w:color="auto" w:fill="FFFFFF"/>
         </w:rPr>
-        <w:t>username: be , tên: hòa</w:t>
-      </w:r>
-    </w:p>
-    <w:p>
-      <w:pPr>
-        <w:numPr>
-          <w:ilvl w:val="0"/>
-          <w:numId w:val="5"/>
-        </w:numPr>
-        <w:spacing w:after="0" w:line="240" w:lineRule="auto"/>
-        <w:rPr>
-          <w:rFonts w:ascii="Times New Roman" w:eastAsia="Times New Roman" w:hAnsi="Times New Roman" w:cs="Times New Roman"/>
-          <w:sz w:val="24"/>
-          <w:szCs w:val="24"/>
-        </w:rPr>
-      </w:pPr>
-      <w:r>
-        <w:rPr>
-          <w:rFonts w:ascii="Times New Roman" w:eastAsia="Times New Roman" w:hAnsi="Times New Roman" w:cs="Times New Roman"/>
-          <w:b/>
-          <w:bCs/>
-          <w:color w:val="1F1F1F"/>
-          <w:sz w:val="24"/>
-          <w:szCs w:val="24"/>
-        </w:rPr>
-        <w:t>Nguyễn Lê Gia Bảo:</w:t>
-      </w:r>
-      <w:r>
-        <w:rPr>
-          <w:rFonts w:ascii="Times New Roman" w:eastAsia="Times New Roman" w:hAnsi="Times New Roman" w:cs="Times New Roman"/>
-          <w:color w:val="1F1F1F"/>
-          <w:sz w:val="24"/>
-          <w:szCs w:val="24"/>
-        </w:rPr>
-        <w:t xml:space="preserve"> </w:t>
+        <w:t>password :11111111,</w:t>
       </w:r>
       <w:r>
         <w:rPr>
@@ -5458,7 +5387,648 @@
           <w:szCs w:val="23"/>
           <w:shd w:val="clear" w:color="auto" w:fill="FFFFFF"/>
         </w:rPr>
-        <w:t>username: ba , tên: bao</w:t>
+        <w:t xml:space="preserve"> tên: huy</w:t>
+      </w:r>
+      <w:r>
+        <w:rPr>
+          <w:rFonts w:ascii="Segoe UI" w:hAnsi="Segoe UI" w:cs="Segoe UI"/>
+          <w:color w:val="081B3A"/>
+          <w:spacing w:val="3"/>
+          <w:sz w:val="23"/>
+          <w:szCs w:val="23"/>
+          <w:shd w:val="clear" w:color="auto" w:fill="FFFFFF"/>
+        </w:rPr>
+        <w:t xml:space="preserve"> huy</w:t>
+      </w:r>
+    </w:p>
+    <w:p>
+      <w:pPr>
+        <w:numPr>
+          <w:ilvl w:val="0"/>
+          <w:numId w:val="5"/>
+        </w:numPr>
+        <w:spacing w:after="0" w:line="240" w:lineRule="auto"/>
+        <w:rPr>
+          <w:rFonts w:ascii="Times New Roman" w:eastAsia="Times New Roman" w:hAnsi="Times New Roman" w:cs="Times New Roman"/>
+          <w:color w:val="1F1F1F"/>
+          <w:sz w:val="24"/>
+          <w:szCs w:val="24"/>
+        </w:rPr>
+      </w:pPr>
+      <w:r>
+        <w:rPr>
+          <w:rFonts w:ascii="Times New Roman" w:eastAsia="Times New Roman" w:hAnsi="Times New Roman" w:cs="Times New Roman"/>
+          <w:b/>
+          <w:bCs/>
+          <w:color w:val="1F1F1F"/>
+          <w:sz w:val="24"/>
+          <w:szCs w:val="24"/>
+        </w:rPr>
+        <w:t>Lê Lưu Trung Hòa:</w:t>
+      </w:r>
+      <w:r>
+        <w:rPr>
+          <w:rFonts w:ascii="Times New Roman" w:eastAsia="Times New Roman" w:hAnsi="Times New Roman" w:cs="Times New Roman"/>
+          <w:color w:val="1F1F1F"/>
+          <w:sz w:val="24"/>
+          <w:szCs w:val="24"/>
+        </w:rPr>
+        <w:t xml:space="preserve"> </w:t>
+      </w:r>
+      <w:r>
+        <w:rPr>
+          <w:rFonts w:ascii="Segoe UI" w:hAnsi="Segoe UI" w:cs="Segoe UI"/>
+          <w:color w:val="081B3A"/>
+          <w:spacing w:val="3"/>
+          <w:sz w:val="23"/>
+          <w:szCs w:val="23"/>
+          <w:shd w:val="clear" w:color="auto" w:fill="FFFFFF"/>
+        </w:rPr>
+        <w:t>username: be ,</w:t>
+      </w:r>
+      <w:r>
+        <w:rPr>
+          <w:rFonts w:ascii="Segoe UI" w:hAnsi="Segoe UI" w:cs="Segoe UI"/>
+          <w:color w:val="081B3A"/>
+          <w:spacing w:val="3"/>
+          <w:sz w:val="23"/>
+          <w:szCs w:val="23"/>
+          <w:shd w:val="clear" w:color="auto" w:fill="FFFFFF"/>
+        </w:rPr>
+        <w:t xml:space="preserve"> </w:t>
+      </w:r>
+      <w:r>
+        <w:rPr>
+          <w:rFonts w:ascii="Segoe UI" w:hAnsi="Segoe UI" w:cs="Segoe UI"/>
+          <w:color w:val="081B3A"/>
+          <w:spacing w:val="3"/>
+          <w:sz w:val="23"/>
+          <w:szCs w:val="23"/>
+          <w:shd w:val="clear" w:color="auto" w:fill="FFFFFF"/>
+        </w:rPr>
+        <w:t xml:space="preserve">password :11111111 </w:t>
+      </w:r>
+      <w:r>
+        <w:rPr>
+          <w:rFonts w:ascii="Segoe UI" w:hAnsi="Segoe UI" w:cs="Segoe UI"/>
+          <w:color w:val="081B3A"/>
+          <w:spacing w:val="3"/>
+          <w:sz w:val="23"/>
+          <w:szCs w:val="23"/>
+          <w:shd w:val="clear" w:color="auto" w:fill="FFFFFF"/>
+        </w:rPr>
+        <w:t>,</w:t>
+      </w:r>
+      <w:r>
+        <w:rPr>
+          <w:rFonts w:ascii="Segoe UI" w:hAnsi="Segoe UI" w:cs="Segoe UI"/>
+          <w:color w:val="081B3A"/>
+          <w:spacing w:val="3"/>
+          <w:sz w:val="23"/>
+          <w:szCs w:val="23"/>
+          <w:shd w:val="clear" w:color="auto" w:fill="FFFFFF"/>
+        </w:rPr>
+        <w:t xml:space="preserve"> tên: hòa</w:t>
+      </w:r>
+      <w:r>
+        <w:rPr>
+          <w:rFonts w:ascii="Segoe UI" w:hAnsi="Segoe UI" w:cs="Segoe UI"/>
+          <w:color w:val="081B3A"/>
+          <w:spacing w:val="3"/>
+          <w:sz w:val="23"/>
+          <w:szCs w:val="23"/>
+          <w:shd w:val="clear" w:color="auto" w:fill="FFFFFF"/>
+        </w:rPr>
+        <w:t xml:space="preserve"> Admin</w:t>
+      </w:r>
+    </w:p>
+    <w:p>
+      <w:pPr>
+        <w:numPr>
+          <w:ilvl w:val="0"/>
+          <w:numId w:val="5"/>
+        </w:numPr>
+        <w:spacing w:after="0" w:line="240" w:lineRule="auto"/>
+        <w:rPr>
+          <w:rFonts w:ascii="Times New Roman" w:eastAsia="Times New Roman" w:hAnsi="Times New Roman" w:cs="Times New Roman"/>
+          <w:sz w:val="24"/>
+          <w:szCs w:val="24"/>
+        </w:rPr>
+      </w:pPr>
+      <w:r>
+        <w:rPr>
+          <w:rFonts w:ascii="Times New Roman" w:eastAsia="Times New Roman" w:hAnsi="Times New Roman" w:cs="Times New Roman"/>
+          <w:b/>
+          <w:bCs/>
+          <w:color w:val="1F1F1F"/>
+          <w:sz w:val="24"/>
+          <w:szCs w:val="24"/>
+        </w:rPr>
+        <w:t>Nguyễn Lê Gia Bảo:</w:t>
+      </w:r>
+      <w:r>
+        <w:rPr>
+          <w:rFonts w:ascii="Times New Roman" w:eastAsia="Times New Roman" w:hAnsi="Times New Roman" w:cs="Times New Roman"/>
+          <w:color w:val="1F1F1F"/>
+          <w:sz w:val="24"/>
+          <w:szCs w:val="24"/>
+        </w:rPr>
+        <w:t xml:space="preserve"> </w:t>
+      </w:r>
+      <w:r>
+        <w:rPr>
+          <w:rFonts w:ascii="Segoe UI" w:hAnsi="Segoe UI" w:cs="Segoe UI"/>
+          <w:color w:val="081B3A"/>
+          <w:spacing w:val="3"/>
+          <w:sz w:val="23"/>
+          <w:szCs w:val="23"/>
+          <w:shd w:val="clear" w:color="auto" w:fill="FFFFFF"/>
+        </w:rPr>
+        <w:t>username: ba ,</w:t>
+      </w:r>
+      <w:r>
+        <w:rPr>
+          <w:rFonts w:ascii="Segoe UI" w:hAnsi="Segoe UI" w:cs="Segoe UI"/>
+          <w:color w:val="081B3A"/>
+          <w:spacing w:val="3"/>
+          <w:sz w:val="23"/>
+          <w:szCs w:val="23"/>
+          <w:shd w:val="clear" w:color="auto" w:fill="FFFFFF"/>
+        </w:rPr>
+        <w:t xml:space="preserve"> </w:t>
+      </w:r>
+      <w:r>
+        <w:rPr>
+          <w:rFonts w:ascii="Segoe UI" w:hAnsi="Segoe UI" w:cs="Segoe UI"/>
+          <w:color w:val="081B3A"/>
+          <w:spacing w:val="3"/>
+          <w:sz w:val="23"/>
+          <w:szCs w:val="23"/>
+          <w:shd w:val="clear" w:color="auto" w:fill="FFFFFF"/>
+        </w:rPr>
+        <w:t xml:space="preserve">password :11111111 </w:t>
+      </w:r>
+      <w:r>
+        <w:rPr>
+          <w:rFonts w:ascii="Segoe UI" w:hAnsi="Segoe UI" w:cs="Segoe UI"/>
+          <w:color w:val="081B3A"/>
+          <w:spacing w:val="3"/>
+          <w:sz w:val="23"/>
+          <w:szCs w:val="23"/>
+          <w:shd w:val="clear" w:color="auto" w:fill="FFFFFF"/>
+        </w:rPr>
+        <w:t>,</w:t>
+      </w:r>
+      <w:r>
+        <w:rPr>
+          <w:rFonts w:ascii="Segoe UI" w:hAnsi="Segoe UI" w:cs="Segoe UI"/>
+          <w:color w:val="081B3A"/>
+          <w:spacing w:val="3"/>
+          <w:sz w:val="23"/>
+          <w:szCs w:val="23"/>
+          <w:shd w:val="clear" w:color="auto" w:fill="FFFFFF"/>
+        </w:rPr>
+        <w:t xml:space="preserve"> tên: bao</w:t>
+      </w:r>
+      <w:r>
+        <w:rPr>
+          <w:rFonts w:ascii="Segoe UI" w:hAnsi="Segoe UI" w:cs="Segoe UI"/>
+          <w:color w:val="081B3A"/>
+          <w:spacing w:val="3"/>
+          <w:sz w:val="23"/>
+          <w:szCs w:val="23"/>
+          <w:shd w:val="clear" w:color="auto" w:fill="FFFFFF"/>
+        </w:rPr>
+        <w:t xml:space="preserve"> </w:t>
+      </w:r>
+      <w:r>
+        <w:rPr>
+          <w:rFonts w:ascii="Segoe UI" w:hAnsi="Segoe UI" w:cs="Segoe UI"/>
+          <w:color w:val="081B3A"/>
+          <w:spacing w:val="3"/>
+          <w:sz w:val="23"/>
+          <w:szCs w:val="23"/>
+          <w:shd w:val="clear" w:color="auto" w:fill="FFFFFF"/>
+        </w:rPr>
+        <w:t>bao</w:t>
+      </w:r>
+    </w:p>
+    <w:p>
+      <w:pPr>
+        <w:pStyle w:val="ListParagraph"/>
+        <w:numPr>
+          <w:ilvl w:val="0"/>
+          <w:numId w:val="4"/>
+        </w:numPr>
+        <w:spacing w:after="0" w:line="240" w:lineRule="auto"/>
+        <w:rPr>
+          <w:rFonts w:ascii="Times New Roman" w:eastAsia="Times New Roman" w:hAnsi="Times New Roman" w:cs="Times New Roman"/>
+          <w:sz w:val="24"/>
+          <w:szCs w:val="24"/>
+        </w:rPr>
+      </w:pPr>
+      <w:r>
+        <w:rPr>
+          <w:rFonts w:ascii="Times New Roman" w:eastAsia="Times New Roman" w:hAnsi="Times New Roman" w:cs="Times New Roman"/>
+          <w:sz w:val="24"/>
+          <w:szCs w:val="24"/>
+        </w:rPr>
+        <w:t>Thông</w:t>
+      </w:r>
+      <w:r>
+        <w:rPr>
+          <w:rFonts w:ascii="Times New Roman" w:eastAsia="Times New Roman" w:hAnsi="Times New Roman" w:cs="Times New Roman"/>
+          <w:sz w:val="24"/>
+          <w:szCs w:val="24"/>
+          <w:lang w:val="vi-VN"/>
+        </w:rPr>
+        <w:t xml:space="preserve"> tin bug</w:t>
+      </w:r>
+    </w:p>
+    <w:p>
+      <w:pPr>
+        <w:pStyle w:val="ListParagraph"/>
+        <w:spacing w:after="0" w:line="240" w:lineRule="auto"/>
+        <w:rPr>
+          <w:rFonts w:ascii="Times New Roman" w:eastAsia="Times New Roman" w:hAnsi="Times New Roman" w:cs="Times New Roman"/>
+          <w:sz w:val="24"/>
+          <w:szCs w:val="24"/>
+          <w:lang w:val="vi-VN"/>
+        </w:rPr>
+      </w:pPr>
+      <w:r>
+        <w:rPr>
+          <w:rFonts w:ascii="Times New Roman" w:eastAsia="Times New Roman" w:hAnsi="Times New Roman" w:cs="Times New Roman"/>
+          <w:sz w:val="24"/>
+          <w:szCs w:val="24"/>
+        </w:rPr>
+        <w:drawing>
+          <wp:inline distT="0" distB="0" distL="0" distR="0" wp14:anchorId="23AC015A" wp14:editId="35B7B608">
+            <wp:extent cx="5943600" cy="3406140"/>
+            <wp:effectExtent l="0" t="0" r="0" b="3810"/>
+            <wp:docPr id="1871118120" name="Picture 1"/>
+            <wp:cNvGraphicFramePr>
+              <a:graphicFrameLocks xmlns:a="http://schemas.openxmlformats.org/drawingml/2006/main" noChangeAspect="1"/>
+            </wp:cNvGraphicFramePr>
+            <a:graphic xmlns:a="http://schemas.openxmlformats.org/drawingml/2006/main">
+              <a:graphicData uri="http://schemas.openxmlformats.org/drawingml/2006/picture">
+                <pic:pic xmlns:pic="http://schemas.openxmlformats.org/drawingml/2006/picture">
+                  <pic:nvPicPr>
+                    <pic:cNvPr id="1871118120" name=""/>
+                    <pic:cNvPicPr/>
+                  </pic:nvPicPr>
+                  <pic:blipFill>
+                    <a:blip r:embed="rId6"/>
+                    <a:stretch>
+                      <a:fillRect/>
+                    </a:stretch>
+                  </pic:blipFill>
+                  <pic:spPr>
+                    <a:xfrm>
+                      <a:off x="0" y="0"/>
+                      <a:ext cx="5943600" cy="3406140"/>
+                    </a:xfrm>
+                    <a:prstGeom prst="rect">
+                      <a:avLst/>
+                    </a:prstGeom>
+                  </pic:spPr>
+                </pic:pic>
+              </a:graphicData>
+            </a:graphic>
+          </wp:inline>
+        </w:drawing>
+      </w:r>
+    </w:p>
+    <w:p>
+      <w:pPr>
+        <w:pStyle w:val="ListParagraph"/>
+        <w:spacing w:after="0" w:line="240" w:lineRule="auto"/>
+        <w:rPr>
+          <w:rFonts w:ascii="Times New Roman" w:eastAsia="Times New Roman" w:hAnsi="Times New Roman" w:cs="Times New Roman"/>
+          <w:sz w:val="24"/>
+          <w:szCs w:val="24"/>
+          <w:lang w:val="vi-VN"/>
+        </w:rPr>
+      </w:pPr>
+      <w:r>
+        <w:rPr>
+          <w:rFonts w:ascii="Times New Roman" w:eastAsia="Times New Roman" w:hAnsi="Times New Roman" w:cs="Times New Roman"/>
+          <w:sz w:val="24"/>
+          <w:szCs w:val="24"/>
+          <w:lang w:val="vi-VN"/>
+        </w:rPr>
+        <w:drawing>
+          <wp:inline distT="0" distB="0" distL="0" distR="0" wp14:anchorId="2144CCE5" wp14:editId="128AF9CB">
+            <wp:extent cx="5943600" cy="3538855"/>
+            <wp:effectExtent l="0" t="0" r="0" b="4445"/>
+            <wp:docPr id="1074126247" name="Picture 1"/>
+            <wp:cNvGraphicFramePr>
+              <a:graphicFrameLocks xmlns:a="http://schemas.openxmlformats.org/drawingml/2006/main" noChangeAspect="1"/>
+            </wp:cNvGraphicFramePr>
+            <a:graphic xmlns:a="http://schemas.openxmlformats.org/drawingml/2006/main">
+              <a:graphicData uri="http://schemas.openxmlformats.org/drawingml/2006/picture">
+                <pic:pic xmlns:pic="http://schemas.openxmlformats.org/drawingml/2006/picture">
+                  <pic:nvPicPr>
+                    <pic:cNvPr id="1074126247" name=""/>
+                    <pic:cNvPicPr/>
+                  </pic:nvPicPr>
+                  <pic:blipFill>
+                    <a:blip r:embed="rId7"/>
+                    <a:stretch>
+                      <a:fillRect/>
+                    </a:stretch>
+                  </pic:blipFill>
+                  <pic:spPr>
+                    <a:xfrm>
+                      <a:off x="0" y="0"/>
+                      <a:ext cx="5943600" cy="3538855"/>
+                    </a:xfrm>
+                    <a:prstGeom prst="rect">
+                      <a:avLst/>
+                    </a:prstGeom>
+                  </pic:spPr>
+                </pic:pic>
+              </a:graphicData>
+            </a:graphic>
+          </wp:inline>
+        </w:drawing>
+      </w:r>
+    </w:p>
+    <w:p>
+      <w:pPr>
+        <w:pStyle w:val="ListParagraph"/>
+        <w:spacing w:after="0" w:line="240" w:lineRule="auto"/>
+        <w:rPr>
+          <w:rFonts w:ascii="Times New Roman" w:eastAsia="Times New Roman" w:hAnsi="Times New Roman" w:cs="Times New Roman"/>
+          <w:sz w:val="24"/>
+          <w:szCs w:val="24"/>
+          <w:lang w:val="vi-VN"/>
+        </w:rPr>
+      </w:pPr>
+      <w:r>
+        <w:rPr>
+          <w:rFonts w:ascii="Times New Roman" w:eastAsia="Times New Roman" w:hAnsi="Times New Roman" w:cs="Times New Roman"/>
+          <w:sz w:val="24"/>
+          <w:szCs w:val="24"/>
+          <w:lang w:val="vi-VN"/>
+        </w:rPr>
+        <w:lastRenderedPageBreak/>
+        <w:drawing>
+          <wp:inline distT="0" distB="0" distL="0" distR="0" wp14:anchorId="510D54DE" wp14:editId="4D603659">
+            <wp:extent cx="5943600" cy="2601595"/>
+            <wp:effectExtent l="0" t="0" r="0" b="8255"/>
+            <wp:docPr id="1106567956" name="Picture 1"/>
+            <wp:cNvGraphicFramePr>
+              <a:graphicFrameLocks xmlns:a="http://schemas.openxmlformats.org/drawingml/2006/main" noChangeAspect="1"/>
+            </wp:cNvGraphicFramePr>
+            <a:graphic xmlns:a="http://schemas.openxmlformats.org/drawingml/2006/main">
+              <a:graphicData uri="http://schemas.openxmlformats.org/drawingml/2006/picture">
+                <pic:pic xmlns:pic="http://schemas.openxmlformats.org/drawingml/2006/picture">
+                  <pic:nvPicPr>
+                    <pic:cNvPr id="1106567956" name=""/>
+                    <pic:cNvPicPr/>
+                  </pic:nvPicPr>
+                  <pic:blipFill>
+                    <a:blip r:embed="rId8"/>
+                    <a:stretch>
+                      <a:fillRect/>
+                    </a:stretch>
+                  </pic:blipFill>
+                  <pic:spPr>
+                    <a:xfrm>
+                      <a:off x="0" y="0"/>
+                      <a:ext cx="5943600" cy="2601595"/>
+                    </a:xfrm>
+                    <a:prstGeom prst="rect">
+                      <a:avLst/>
+                    </a:prstGeom>
+                  </pic:spPr>
+                </pic:pic>
+              </a:graphicData>
+            </a:graphic>
+          </wp:inline>
+        </w:drawing>
+      </w:r>
+    </w:p>
+    <w:p>
+      <w:pPr>
+        <w:pStyle w:val="ListParagraph"/>
+        <w:spacing w:after="0" w:line="240" w:lineRule="auto"/>
+        <w:rPr>
+          <w:rFonts w:ascii="Times New Roman" w:eastAsia="Times New Roman" w:hAnsi="Times New Roman" w:cs="Times New Roman"/>
+          <w:sz w:val="24"/>
+          <w:szCs w:val="24"/>
+          <w:lang w:val="vi-VN"/>
+        </w:rPr>
+      </w:pPr>
+      <w:r>
+        <w:rPr>
+          <w:rFonts w:ascii="Times New Roman" w:eastAsia="Times New Roman" w:hAnsi="Times New Roman" w:cs="Times New Roman"/>
+          <w:sz w:val="24"/>
+          <w:szCs w:val="24"/>
+          <w:lang w:val="vi-VN"/>
+        </w:rPr>
+        <w:drawing>
+          <wp:inline distT="0" distB="0" distL="0" distR="0" wp14:anchorId="2C7991D8" wp14:editId="07663B44">
+            <wp:extent cx="5943600" cy="3048000"/>
+            <wp:effectExtent l="0" t="0" r="0" b="0"/>
+            <wp:docPr id="1602729667" name="Picture 1"/>
+            <wp:cNvGraphicFramePr>
+              <a:graphicFrameLocks xmlns:a="http://schemas.openxmlformats.org/drawingml/2006/main" noChangeAspect="1"/>
+            </wp:cNvGraphicFramePr>
+            <a:graphic xmlns:a="http://schemas.openxmlformats.org/drawingml/2006/main">
+              <a:graphicData uri="http://schemas.openxmlformats.org/drawingml/2006/picture">
+                <pic:pic xmlns:pic="http://schemas.openxmlformats.org/drawingml/2006/picture">
+                  <pic:nvPicPr>
+                    <pic:cNvPr id="1602729667" name=""/>
+                    <pic:cNvPicPr/>
+                  </pic:nvPicPr>
+                  <pic:blipFill>
+                    <a:blip r:embed="rId9"/>
+                    <a:stretch>
+                      <a:fillRect/>
+                    </a:stretch>
+                  </pic:blipFill>
+                  <pic:spPr>
+                    <a:xfrm>
+                      <a:off x="0" y="0"/>
+                      <a:ext cx="5943600" cy="3048000"/>
+                    </a:xfrm>
+                    <a:prstGeom prst="rect">
+                      <a:avLst/>
+                    </a:prstGeom>
+                  </pic:spPr>
+                </pic:pic>
+              </a:graphicData>
+            </a:graphic>
+          </wp:inline>
+        </w:drawing>
+      </w:r>
+    </w:p>
+    <w:p>
+      <w:pPr>
+        <w:pStyle w:val="ListParagraph"/>
+        <w:spacing w:after="0" w:line="240" w:lineRule="auto"/>
+        <w:rPr>
+          <w:rFonts w:ascii="Times New Roman" w:eastAsia="Times New Roman" w:hAnsi="Times New Roman" w:cs="Times New Roman"/>
+          <w:sz w:val="24"/>
+          <w:szCs w:val="24"/>
+          <w:lang w:val="vi-VN"/>
+        </w:rPr>
+      </w:pPr>
+      <w:r>
+        <w:rPr>
+          <w:rFonts w:ascii="Times New Roman" w:eastAsia="Times New Roman" w:hAnsi="Times New Roman" w:cs="Times New Roman"/>
+          <w:sz w:val="24"/>
+          <w:szCs w:val="24"/>
+          <w:lang w:val="vi-VN"/>
+        </w:rPr>
+        <w:drawing>
+          <wp:inline distT="0" distB="0" distL="0" distR="0" wp14:anchorId="254FB075" wp14:editId="392F95BB">
+            <wp:extent cx="5943600" cy="2484120"/>
+            <wp:effectExtent l="0" t="0" r="0" b="0"/>
+            <wp:docPr id="1386427571" name="Picture 1"/>
+            <wp:cNvGraphicFramePr>
+              <a:graphicFrameLocks xmlns:a="http://schemas.openxmlformats.org/drawingml/2006/main" noChangeAspect="1"/>
+            </wp:cNvGraphicFramePr>
+            <a:graphic xmlns:a="http://schemas.openxmlformats.org/drawingml/2006/main">
+              <a:graphicData uri="http://schemas.openxmlformats.org/drawingml/2006/picture">
+                <pic:pic xmlns:pic="http://schemas.openxmlformats.org/drawingml/2006/picture">
+                  <pic:nvPicPr>
+                    <pic:cNvPr id="1386427571" name=""/>
+                    <pic:cNvPicPr/>
+                  </pic:nvPicPr>
+                  <pic:blipFill>
+                    <a:blip r:embed="rId10"/>
+                    <a:stretch>
+                      <a:fillRect/>
+                    </a:stretch>
+                  </pic:blipFill>
+                  <pic:spPr>
+                    <a:xfrm>
+                      <a:off x="0" y="0"/>
+                      <a:ext cx="5943600" cy="2484120"/>
+                    </a:xfrm>
+                    <a:prstGeom prst="rect">
+                      <a:avLst/>
+                    </a:prstGeom>
+                  </pic:spPr>
+                </pic:pic>
+              </a:graphicData>
+            </a:graphic>
+          </wp:inline>
+        </w:drawing>
+      </w:r>
+    </w:p>
+    <w:p>
+      <w:pPr>
+        <w:pStyle w:val="ListParagraph"/>
+        <w:spacing w:after="0" w:line="240" w:lineRule="auto"/>
+        <w:rPr>
+          <w:rFonts w:ascii="Times New Roman" w:eastAsia="Times New Roman" w:hAnsi="Times New Roman" w:cs="Times New Roman"/>
+          <w:sz w:val="24"/>
+          <w:szCs w:val="24"/>
+          <w:lang w:val="vi-VN"/>
+        </w:rPr>
+      </w:pPr>
+      <w:r>
+        <w:rPr>
+          <w:rFonts w:ascii="Times New Roman" w:eastAsia="Times New Roman" w:hAnsi="Times New Roman" w:cs="Times New Roman"/>
+          <w:sz w:val="24"/>
+          <w:szCs w:val="24"/>
+          <w:lang w:val="vi-VN"/>
+        </w:rPr>
+        <w:lastRenderedPageBreak/>
+        <w:drawing>
+          <wp:inline distT="0" distB="0" distL="0" distR="0" wp14:anchorId="6692009C" wp14:editId="680D9C06">
+            <wp:extent cx="5943600" cy="2226310"/>
+            <wp:effectExtent l="0" t="0" r="0" b="2540"/>
+            <wp:docPr id="982736534" name="Picture 1"/>
+            <wp:cNvGraphicFramePr>
+              <a:graphicFrameLocks xmlns:a="http://schemas.openxmlformats.org/drawingml/2006/main" noChangeAspect="1"/>
+            </wp:cNvGraphicFramePr>
+            <a:graphic xmlns:a="http://schemas.openxmlformats.org/drawingml/2006/main">
+              <a:graphicData uri="http://schemas.openxmlformats.org/drawingml/2006/picture">
+                <pic:pic xmlns:pic="http://schemas.openxmlformats.org/drawingml/2006/picture">
+                  <pic:nvPicPr>
+                    <pic:cNvPr id="982736534" name=""/>
+                    <pic:cNvPicPr/>
+                  </pic:nvPicPr>
+                  <pic:blipFill>
+                    <a:blip r:embed="rId11"/>
+                    <a:stretch>
+                      <a:fillRect/>
+                    </a:stretch>
+                  </pic:blipFill>
+                  <pic:spPr>
+                    <a:xfrm>
+                      <a:off x="0" y="0"/>
+                      <a:ext cx="5943600" cy="2226310"/>
+                    </a:xfrm>
+                    <a:prstGeom prst="rect">
+                      <a:avLst/>
+                    </a:prstGeom>
+                  </pic:spPr>
+                </pic:pic>
+              </a:graphicData>
+            </a:graphic>
+          </wp:inline>
+        </w:drawing>
+      </w:r>
+    </w:p>
+    <w:p>
+      <w:pPr>
+        <w:pStyle w:val="ListParagraph"/>
+        <w:spacing w:after="0" w:line="240" w:lineRule="auto"/>
+        <w:rPr>
+          <w:rFonts w:ascii="Times New Roman" w:eastAsia="Times New Roman" w:hAnsi="Times New Roman" w:cs="Times New Roman"/>
+          <w:sz w:val="24"/>
+          <w:szCs w:val="24"/>
+          <w:lang w:val="vi-VN"/>
+        </w:rPr>
+      </w:pPr>
+      <w:r>
+        <w:rPr>
+          <w:rFonts w:ascii="Times New Roman" w:eastAsia="Times New Roman" w:hAnsi="Times New Roman" w:cs="Times New Roman"/>
+          <w:sz w:val="24"/>
+          <w:szCs w:val="24"/>
+          <w:lang w:val="vi-VN"/>
+        </w:rPr>
+        <w:drawing>
+          <wp:inline distT="0" distB="0" distL="0" distR="0" wp14:anchorId="26BBF78E" wp14:editId="37345AA1">
+            <wp:extent cx="5943600" cy="2990850"/>
+            <wp:effectExtent l="0" t="0" r="0" b="0"/>
+            <wp:docPr id="978313883" name="Picture 1"/>
+            <wp:cNvGraphicFramePr>
+              <a:graphicFrameLocks xmlns:a="http://schemas.openxmlformats.org/drawingml/2006/main" noChangeAspect="1"/>
+            </wp:cNvGraphicFramePr>
+            <a:graphic xmlns:a="http://schemas.openxmlformats.org/drawingml/2006/main">
+              <a:graphicData uri="http://schemas.openxmlformats.org/drawingml/2006/picture">
+                <pic:pic xmlns:pic="http://schemas.openxmlformats.org/drawingml/2006/picture">
+                  <pic:nvPicPr>
+                    <pic:cNvPr id="978313883" name=""/>
+                    <pic:cNvPicPr/>
+                  </pic:nvPicPr>
+                  <pic:blipFill>
+                    <a:blip r:embed="rId12"/>
+                    <a:stretch>
+                      <a:fillRect/>
+                    </a:stretch>
+                  </pic:blipFill>
+                  <pic:spPr>
+                    <a:xfrm>
+                      <a:off x="0" y="0"/>
+                      <a:ext cx="5943600" cy="2990850"/>
+                    </a:xfrm>
+                    <a:prstGeom prst="rect">
+                      <a:avLst/>
+                    </a:prstGeom>
+                  </pic:spPr>
+                </pic:pic>
+              </a:graphicData>
+            </a:graphic>
+          </wp:inline>
+        </w:drawing>
       </w:r>
     </w:p>
     <w:sectPr>
@@ -5472,7 +6042,7 @@
 </file>
 
 <file path=word/numbering.xml><?xml version="1.0" encoding="utf-8"?>
-<w:numbering xmlns:wpc="http://schemas.microsoft.com/office/word/2010/wordprocessingCanvas" xmlns:cx="http://schemas.microsoft.com/office/drawing/2014/chartex" xmlns:mc="http://schemas.openxmlformats.org/markup-compatibility/2006" xmlns:o="urn:schemas-microsoft-com:office:office" xmlns:r="http://schemas.openxmlformats.org/officeDocument/2006/relationships" xmlns:m="http://schemas.openxmlformats.org/officeDocument/2006/math" xmlns:v="urn:schemas-microsoft-com:vml" xmlns:wp14="http://schemas.microsoft.com/office/word/2010/wordprocessingDrawing" xmlns:wp="http://schemas.openxmlformats.org/drawingml/2006/wordprocessingDrawing" xmlns:w10="urn:schemas-microsoft-com:office:word" xmlns:w="http://schemas.openxmlformats.org/wordprocessingml/2006/main" xmlns:w14="http://schemas.microsoft.com/office/word/2010/wordml" xmlns:w15="http://schemas.microsoft.com/office/word/2012/wordml" xmlns:w16se="http://schemas.microsoft.com/office/word/2015/wordml/symex" xmlns:wpg="http://schemas.microsoft.com/office/word/2010/wordprocessingGroup" xmlns:wpi="http://schemas.microsoft.com/office/word/2010/wordprocessingInk" xmlns:wne="http://schemas.microsoft.com/office/word/2006/wordml" xmlns:wps="http://schemas.microsoft.com/office/word/2010/wordprocessingShape" mc:Ignorable="w14 w15 w16se wp14">
+<w:numbering xmlns:wpc="http://schemas.microsoft.com/office/word/2010/wordprocessingCanvas" xmlns:cx="http://schemas.microsoft.com/office/drawing/2014/chartex" xmlns:cx1="http://schemas.microsoft.com/office/drawing/2015/9/8/chartex" xmlns:cx2="http://schemas.microsoft.com/office/drawing/2015/10/21/chartex" xmlns:cx3="http://schemas.microsoft.com/office/drawing/2016/5/9/chartex" xmlns:cx4="http://schemas.microsoft.com/office/drawing/2016/5/10/chartex" xmlns:cx5="http://schemas.microsoft.com/office/drawing/2016/5/11/chartex" xmlns:cx6="http://schemas.microsoft.com/office/drawing/2016/5/12/chartex" xmlns:cx7="http://schemas.microsoft.com/office/drawing/2016/5/13/chartex" xmlns:cx8="http://schemas.microsoft.com/office/drawing/2016/5/14/chartex" xmlns:mc="http://schemas.openxmlformats.org/markup-compatibility/2006" xmlns:aink="http://schemas.microsoft.com/office/drawing/2016/ink" xmlns:am3d="http://schemas.microsoft.com/office/drawing/2017/model3d" xmlns:o="urn:schemas-microsoft-com:office:office" xmlns:oel="http://schemas.microsoft.com/office/2019/extlst" xmlns:r="http://schemas.openxmlformats.org/officeDocument/2006/relationships" xmlns:m="http://schemas.openxmlformats.org/officeDocument/2006/math" xmlns:v="urn:schemas-microsoft-com:vml" xmlns:wp14="http://schemas.microsoft.com/office/word/2010/wordprocessingDrawing" xmlns:wp="http://schemas.openxmlformats.org/drawingml/2006/wordprocessingDrawing" xmlns:w10="urn:schemas-microsoft-com:office:word" xmlns:w="http://schemas.openxmlformats.org/wordprocessingml/2006/main" xmlns:w14="http://schemas.microsoft.com/office/word/2010/wordml" xmlns:w15="http://schemas.microsoft.com/office/word/2012/wordml" xmlns:w16cex="http://schemas.microsoft.com/office/word/2018/wordml/cex" xmlns:w16cid="http://schemas.microsoft.com/office/word/2016/wordml/cid" xmlns:w16="http://schemas.microsoft.com/office/word/2018/wordml" xmlns:w16du="http://schemas.microsoft.com/office/word/2023/wordml/word16du" xmlns:w16sdtdh="http://schemas.microsoft.com/office/word/2020/wordml/sdtdatahash" xmlns:w16sdtfl="http://schemas.microsoft.com/office/word/2024/wordml/sdtformatlock" xmlns:w16se="http://schemas.microsoft.com/office/word/2015/wordml/symex" xmlns:wpg="http://schemas.microsoft.com/office/word/2010/wordprocessingGroup" xmlns:wpi="http://schemas.microsoft.com/office/word/2010/wordprocessingInk" xmlns:wne="http://schemas.microsoft.com/office/word/2006/wordml" xmlns:wps="http://schemas.microsoft.com/office/word/2010/wordprocessingShape" mc:Ignorable="w14 w15 w16se w16cid w16 w16cex w16sdtdh w16sdtfl w16du wp14">
   <w:abstractNum w:abstractNumId="0" w15:restartNumberingAfterBreak="0">
     <w:nsid w:val="017931F9"/>
     <w:multiLevelType w:val="multilevel"/>
@@ -7106,50 +7676,50 @@
       </w:rPr>
     </w:lvl>
   </w:abstractNum>
-  <w:num w:numId="1">
+  <w:num w:numId="1" w16cid:durableId="1974480737">
     <w:abstractNumId w:val="7"/>
   </w:num>
-  <w:num w:numId="2">
+  <w:num w:numId="2" w16cid:durableId="1601836037">
     <w:abstractNumId w:val="6"/>
   </w:num>
-  <w:num w:numId="3">
+  <w:num w:numId="3" w16cid:durableId="304356016">
     <w:abstractNumId w:val="1"/>
   </w:num>
-  <w:num w:numId="4">
+  <w:num w:numId="4" w16cid:durableId="1886287584">
     <w:abstractNumId w:val="9"/>
   </w:num>
-  <w:num w:numId="5">
+  <w:num w:numId="5" w16cid:durableId="1789617923">
     <w:abstractNumId w:val="0"/>
   </w:num>
-  <w:num w:numId="6">
+  <w:num w:numId="6" w16cid:durableId="829365598">
     <w:abstractNumId w:val="3"/>
   </w:num>
-  <w:num w:numId="7">
+  <w:num w:numId="7" w16cid:durableId="363137910">
     <w:abstractNumId w:val="2"/>
   </w:num>
-  <w:num w:numId="8">
+  <w:num w:numId="8" w16cid:durableId="387652415">
     <w:abstractNumId w:val="5"/>
   </w:num>
-  <w:num w:numId="9">
+  <w:num w:numId="9" w16cid:durableId="909267826">
     <w:abstractNumId w:val="10"/>
   </w:num>
-  <w:num w:numId="10">
+  <w:num w:numId="10" w16cid:durableId="1814909039">
     <w:abstractNumId w:val="8"/>
   </w:num>
-  <w:num w:numId="11">
+  <w:num w:numId="11" w16cid:durableId="1031421895">
     <w:abstractNumId w:val="12"/>
   </w:num>
-  <w:num w:numId="12">
+  <w:num w:numId="12" w16cid:durableId="1212379547">
     <w:abstractNumId w:val="4"/>
   </w:num>
-  <w:num w:numId="13">
+  <w:num w:numId="13" w16cid:durableId="696808861">
     <w:abstractNumId w:val="11"/>
   </w:num>
 </w:numbering>
 </file>
 
 <file path=word/styles.xml><?xml version="1.0" encoding="utf-8"?>
-<w:styles xmlns:mc="http://schemas.openxmlformats.org/markup-compatibility/2006" xmlns:r="http://schemas.openxmlformats.org/officeDocument/2006/relationships" xmlns:w="http://schemas.openxmlformats.org/wordprocessingml/2006/main" xmlns:w14="http://schemas.microsoft.com/office/word/2010/wordml" xmlns:w15="http://schemas.microsoft.com/office/word/2012/wordml" xmlns:w16se="http://schemas.microsoft.com/office/word/2015/wordml/symex" mc:Ignorable="w14 w15 w16se">
+<w:styles xmlns:mc="http://schemas.openxmlformats.org/markup-compatibility/2006" xmlns:r="http://schemas.openxmlformats.org/officeDocument/2006/relationships" xmlns:w="http://schemas.openxmlformats.org/wordprocessingml/2006/main" xmlns:w14="http://schemas.microsoft.com/office/word/2010/wordml" xmlns:w15="http://schemas.microsoft.com/office/word/2012/wordml" xmlns:w16cex="http://schemas.microsoft.com/office/word/2018/wordml/cex" xmlns:w16cid="http://schemas.microsoft.com/office/word/2016/wordml/cid" xmlns:w16="http://schemas.microsoft.com/office/word/2018/wordml" xmlns:w16du="http://schemas.microsoft.com/office/word/2023/wordml/word16du" xmlns:w16sdtdh="http://schemas.microsoft.com/office/word/2020/wordml/sdtdatahash" xmlns:w16sdtfl="http://schemas.microsoft.com/office/word/2024/wordml/sdtformatlock" xmlns:w16se="http://schemas.microsoft.com/office/word/2015/wordml/symex" mc:Ignorable="w14 w15 w16se w16cid w16 w16cex w16sdtdh w16sdtfl w16du">
   <w:docDefaults>
     <w:rPrDefault>
       <w:rPr>
@@ -7165,7 +7735,7 @@
       </w:pPr>
     </w:pPrDefault>
   </w:docDefaults>
-  <w:latentStyles w:defLockedState="0" w:defUIPriority="99" w:defSemiHidden="0" w:defUnhideWhenUsed="0" w:defQFormat="0" w:count="371">
+  <w:latentStyles w:defLockedState="0" w:defUIPriority="99" w:defSemiHidden="0" w:defUnhideWhenUsed="0" w:defQFormat="0" w:count="376">
     <w:lsdException w:name="Normal" w:uiPriority="0" w:qFormat="1"/>
     <w:lsdException w:name="heading 1" w:uiPriority="9" w:qFormat="1"/>
     <w:lsdException w:name="heading 2" w:semiHidden="1" w:uiPriority="9" w:unhideWhenUsed="1" w:qFormat="1"/>
@@ -7537,6 +8107,11 @@
     <w:lsdException w:name="List Table 5 Dark Accent 6" w:uiPriority="50"/>
     <w:lsdException w:name="List Table 6 Colorful Accent 6" w:uiPriority="51"/>
     <w:lsdException w:name="List Table 7 Colorful Accent 6" w:uiPriority="52"/>
+    <w:lsdException w:name="Mention" w:semiHidden="1" w:unhideWhenUsed="1"/>
+    <w:lsdException w:name="Smart Hyperlink" w:semiHidden="1" w:unhideWhenUsed="1"/>
+    <w:lsdException w:name="Hashtag" w:semiHidden="1" w:unhideWhenUsed="1"/>
+    <w:lsdException w:name="Unresolved Mention" w:semiHidden="1" w:unhideWhenUsed="1"/>
+    <w:lsdException w:name="Smart Link" w:semiHidden="1" w:unhideWhenUsed="1"/>
   </w:latentStyles>
   <w:style w:type="paragraph" w:default="1" w:styleId="Normal">
     <w:name w:val="Normal"/>
@@ -7952,6 +8527,17 @@
       <w:tblStyleColBandSize w:val="1"/>
     </w:tblPr>
   </w:style>
+  <w:style w:type="paragraph" w:styleId="ListParagraph">
+    <w:name w:val="List Paragraph"/>
+    <w:basedOn w:val="Normal"/>
+    <w:uiPriority w:val="34"/>
+    <w:qFormat/>
+    <w:rsid w:val="002E0030"/>
+    <w:pPr>
+      <w:ind w:left="720"/>
+      <w:contextualSpacing/>
+    </w:pPr>
+  </w:style>
 </w:styles>
 </file>
 

</xml_diff>